<commit_message>
Docs : Modified the documentation
</commit_message>
<xml_diff>
--- a/Documentation/changes/Full Documentation.docx
+++ b/Documentation/changes/Full Documentation.docx
@@ -346,13 +346,22 @@
         <w:ind w:left="2880"/>
       </w:pPr>
       <w:r>
-        <w:t xml:space="preserve">           10</w:t>
+        <w:t xml:space="preserve">           </w:t>
+      </w:r>
+      <w:r>
+        <w:t>04</w:t>
       </w:r>
       <w:r>
         <w:t>-</w:t>
       </w:r>
       <w:r>
-        <w:t>06-2081</w:t>
+        <w:t>0</w:t>
+      </w:r>
+      <w:r>
+        <w:t>7</w:t>
+      </w:r>
+      <w:r>
+        <w:t>-2081</w:t>
       </w:r>
     </w:p>
     <w:p>
@@ -705,7 +714,16 @@
         <w:jc w:val="left"/>
       </w:pPr>
       <w:r>
-        <w:t xml:space="preserve">MR. </w:t>
+        <w:t>M</w:t>
+      </w:r>
+      <w:r>
+        <w:t>r.</w:t>
+      </w:r>
+      <w:r>
+        <w:t xml:space="preserve"> </w:t>
+      </w:r>
+      <w:r>
+        <w:t>Er. Birendra Manandhar</w:t>
       </w:r>
     </w:p>
     <w:p>
@@ -1068,7 +1086,31 @@
                 <w:szCs w:val="24"/>
                 <w:lang w:val="en-US" w:bidi="ne-NP"/>
               </w:rPr>
-              <w:t xml:space="preserve">Mr. </w:t>
+              <w:t>M</w:t>
+            </w:r>
+            <w:r>
+              <w:rPr>
+                <w:rFonts w:eastAsia="Times New Roman" w:cs="Times New Roman"/>
+                <w:szCs w:val="24"/>
+                <w:lang w:val="en-US" w:bidi="ne-NP"/>
+              </w:rPr>
+              <w:t>r.</w:t>
+            </w:r>
+            <w:r>
+              <w:rPr>
+                <w:rFonts w:eastAsia="Times New Roman" w:cs="Times New Roman"/>
+                <w:szCs w:val="24"/>
+                <w:lang w:val="en-US" w:bidi="ne-NP"/>
+              </w:rPr>
+              <w:t xml:space="preserve"> </w:t>
+            </w:r>
+            <w:r>
+              <w:rPr>
+                <w:rFonts w:eastAsia="Times New Roman" w:cs="Times New Roman"/>
+                <w:szCs w:val="24"/>
+                <w:lang w:val="en-US" w:bidi="ne-NP"/>
+              </w:rPr>
+              <w:t>Er. Birendra Manandhar</w:t>
             </w:r>
           </w:p>
           <w:p>
@@ -1214,6 +1256,17 @@
               </w:rPr>
               <w:t>.</w:t>
             </w:r>
+            <w:r>
+              <w:t xml:space="preserve"> </w:t>
+            </w:r>
+            <w:r>
+              <w:rPr>
+                <w:rFonts w:eastAsia="Times New Roman" w:cs="Times New Roman"/>
+                <w:szCs w:val="24"/>
+                <w:lang w:val="en-US" w:bidi="ne-NP"/>
+              </w:rPr>
+              <w:t>Deepak Kumar Thakur</w:t>
+            </w:r>
           </w:p>
           <w:p>
             <w:pPr>
@@ -1355,6 +1408,30 @@
               </w:rPr>
               <w:t xml:space="preserve">Mr. </w:t>
             </w:r>
+            <w:r>
+              <w:rPr>
+                <w:rFonts w:eastAsia="Times New Roman" w:cs="Times New Roman"/>
+                <w:szCs w:val="24"/>
+                <w:lang w:bidi="ne-NP"/>
+              </w:rPr>
+              <w:t>Ananda</w:t>
+            </w:r>
+            <w:r>
+              <w:rPr>
+                <w:rFonts w:eastAsia="Times New Roman" w:cs="Times New Roman"/>
+                <w:szCs w:val="24"/>
+                <w:lang w:bidi="ne-NP"/>
+              </w:rPr>
+              <w:t xml:space="preserve"> </w:t>
+            </w:r>
+            <w:r>
+              <w:rPr>
+                <w:rFonts w:eastAsia="Times New Roman" w:cs="Times New Roman"/>
+                <w:szCs w:val="24"/>
+                <w:lang w:val="en-US" w:bidi="ne-NP"/>
+              </w:rPr>
+              <w:t>KC</w:t>
+            </w:r>
           </w:p>
           <w:p>
             <w:pPr>
@@ -1475,7 +1552,31 @@
                 <w:szCs w:val="24"/>
                 <w:lang w:val="en-US" w:bidi="ne-NP"/>
               </w:rPr>
-              <w:t xml:space="preserve">Mr. </w:t>
+              <w:t>M</w:t>
+            </w:r>
+            <w:r>
+              <w:rPr>
+                <w:rFonts w:eastAsia="Times New Roman" w:cs="Times New Roman"/>
+                <w:szCs w:val="24"/>
+                <w:lang w:val="en-US" w:bidi="ne-NP"/>
+              </w:rPr>
+              <w:t>r.</w:t>
+            </w:r>
+            <w:r>
+              <w:rPr>
+                <w:rFonts w:eastAsia="Times New Roman" w:cs="Times New Roman"/>
+                <w:szCs w:val="24"/>
+                <w:lang w:val="en-US" w:bidi="ne-NP"/>
+              </w:rPr>
+              <w:t xml:space="preserve"> </w:t>
+            </w:r>
+            <w:r>
+              <w:rPr>
+                <w:rFonts w:eastAsia="Times New Roman" w:cs="Times New Roman"/>
+                <w:szCs w:val="24"/>
+                <w:lang w:val="en-US" w:bidi="ne-NP"/>
+              </w:rPr>
+              <w:t>Dr. Shyam Kumar Adhikary</w:t>
             </w:r>
           </w:p>
           <w:p>
@@ -1538,11 +1639,22 @@
     <w:p>
       <w:pPr>
         <w:pStyle w:val="Heading1"/>
+        <w:tabs>
+          <w:tab w:val="left" w:pos="8190"/>
+        </w:tabs>
+        <w:jc w:val="left"/>
         <w:rPr>
           <w:rFonts w:eastAsia="Calibri"/>
           <w:lang w:val="en-US"/>
         </w:rPr>
       </w:pPr>
+      <w:r>
+        <w:rPr>
+          <w:rFonts w:eastAsia="Calibri"/>
+          <w:lang w:val="en-US"/>
+        </w:rPr>
+        <w:tab/>
+      </w:r>
     </w:p>
     <w:p>
       <w:pPr>
@@ -1610,7 +1722,7 @@
         <w:rPr>
           <w:lang w:val="en-US"/>
         </w:rPr>
-        <w:t>Sixth</w:t>
+        <w:t>Eight</w:t>
       </w:r>
       <w:r>
         <w:rPr>
@@ -1632,149 +1744,35 @@
       </w:r>
     </w:p>
     <w:p>
-      <w:pPr>
-        <w:rPr>
-          <w:lang w:val="en-US"/>
-        </w:rPr>
-      </w:pPr>
-      <w:r>
-        <w:rPr>
-          <w:lang w:val="en-US"/>
-        </w:rPr>
-        <w:t xml:space="preserve">Knowledge is not just limited on our books and our words; it varies on our experience, on the way facing the time and situation that passes across us. The project work on </w:t>
-      </w:r>
-      <w:r>
-        <w:rPr>
-          <w:lang w:val="en-US"/>
-        </w:rPr>
-        <w:t xml:space="preserve">STOCK MANAGEMENT SYSTEM </w:t>
-      </w:r>
-      <w:r>
-        <w:rPr>
-          <w:lang w:val="en-US"/>
-        </w:rPr>
-        <w:t>is an excellent way to collaborate the knowledge in our mental attitudes in an IT sector.</w:t>
-      </w:r>
-    </w:p>
-    <w:p>
-      <w:pPr>
-        <w:rPr>
-          <w:lang w:val="en-US"/>
-        </w:rPr>
-      </w:pPr>
-      <w:r>
-        <w:rPr>
-          <w:lang w:val="en-US"/>
-        </w:rPr>
-        <w:t>The project is a successful work, and this project is a perfect symbolization of knowledge, friends and teacher. First of all, I would like to thank my parents who help me a lot by providing suitable environment more or less, accessories and economical support required for the project. Again, I would like to express my gratitude and appreciation to all who contributed directly or indirectly while preparing this project.</w:t>
-      </w:r>
-    </w:p>
-    <w:p>
-      <w:r>
-        <w:rPr>
-          <w:lang w:val="en-US"/>
-        </w:rPr>
-        <w:t xml:space="preserve">In this project </w:t>
-      </w:r>
-      <w:r>
-        <w:rPr>
-          <w:lang w:val="en-US"/>
-        </w:rPr>
-        <w:t>Supervised</w:t>
-      </w:r>
-      <w:r>
-        <w:rPr>
-          <w:lang w:val="en-US"/>
-        </w:rPr>
-        <w:t xml:space="preserve"> by </w:t>
-      </w:r>
-      <w:r>
-        <w:rPr>
-          <w:lang w:val="en-US"/>
-        </w:rPr>
-        <w:t xml:space="preserve">Supervisor </w:t>
-      </w:r>
-      <w:r>
-        <w:rPr>
-          <w:lang w:val="en-US"/>
-        </w:rPr>
-        <w:t>Mr</w:t>
-      </w:r>
-      <w:r>
-        <w:rPr>
-          <w:lang w:val="en-US"/>
-        </w:rPr>
-        <w:t>.</w:t>
-      </w:r>
-      <w:r>
-        <w:t xml:space="preserve"> </w:t>
-      </w:r>
-      <w:r>
-        <w:rPr>
-          <w:lang w:val="en-US"/>
-        </w:rPr>
-        <w:t xml:space="preserve">of </w:t>
-      </w:r>
-      <w:r>
-        <w:rPr>
-          <w:lang w:val="en-US"/>
-        </w:rPr>
-        <w:t>Bajra</w:t>
-      </w:r>
-      <w:r>
-        <w:rPr>
-          <w:lang w:val="en-US"/>
-        </w:rPr>
-        <w:t xml:space="preserve"> International College I have investigated and applied the use of</w:t>
-      </w:r>
-      <w:r>
-        <w:rPr>
-          <w:lang w:val="en-US"/>
-        </w:rPr>
-        <w:t xml:space="preserve"> STOCK MANAGEMENT SYSTEM</w:t>
-      </w:r>
-      <w:r>
-        <w:rPr>
-          <w:lang w:val="en-US"/>
-        </w:rPr>
-        <w:t xml:space="preserve">. The main aim of making this project is to know about </w:t>
-      </w:r>
-      <w:r>
-        <w:rPr>
-          <w:lang w:val="en-US"/>
-        </w:rPr>
-        <w:t xml:space="preserve">MORE THAN CRUD OPERATION </w:t>
-      </w:r>
-      <w:r>
-        <w:rPr>
-          <w:lang w:val="en-US"/>
-        </w:rPr>
-        <w:t>and its function. By doing this project I</w:t>
-      </w:r>
-      <w:r>
-        <w:rPr>
-          <w:lang w:val="en-US"/>
-        </w:rPr>
-        <w:t>II</w:t>
-      </w:r>
-      <w:r>
-        <w:rPr>
-          <w:lang w:val="en-US"/>
-        </w:rPr>
-        <w:t xml:space="preserve"> was able to understand about different uses and application of software and present it as example through my project.</w:t>
-      </w:r>
-    </w:p>
-    <w:p>
-      <w:pPr>
-        <w:rPr>
-          <w:lang w:val="en-US"/>
-        </w:rPr>
-      </w:pPr>
-      <w:r>
-        <w:rPr>
-          <w:lang w:val="en-US"/>
-        </w:rPr>
-        <w:t>Really, this project is an excellent example of co-ordinate and united team as well as other helpful faces and hands.</w:t>
+      <w:r>
+        <w:t xml:space="preserve">I would like to express our deepest appreciation to everyone who provided us the possibility to complete this report. I would like to extend my special gratitude to my project coordinator </w:t>
+      </w:r>
+      <w:r>
+        <w:rPr>
+          <w:b/>
+        </w:rPr>
+        <w:t xml:space="preserve">Mr. Deepak Thakuri </w:t>
+      </w:r>
+      <w:r>
+        <w:t xml:space="preserve">whose contribution in stimulating suggestions and encouragement, helped us to coordinate our project especially in writing this report. Furthermore, I would like to appreciate the guidance given by my project supervisor </w:t>
+      </w:r>
+      <w:r>
+        <w:rPr>
+          <w:b/>
+        </w:rPr>
+        <w:t>Mr. Birendra Manandhar</w:t>
+      </w:r>
+      <w:r>
+        <w:t xml:space="preserve"> who have provided proper guidance and invested his full effort in guiding me in achieving the goal. I would also like to acknowledge with much appreciation the crucial role of the teachers who gave the permission to use all required equipment and the necessary materials to complete the </w:t>
+      </w:r>
+      <w:r>
+        <w:rPr>
+          <w:b/>
+        </w:rPr>
+        <w:t>PROJECT III</w:t>
+      </w:r>
+      <w:r>
+        <w:t>. A special thanks goes to my mates who helped me to assemble the parts and aided in the successful completion of this project with effective team work. I have to appreciate the guidance given by other supervisor as well as the panels especially in my project presentation that has improved my presentation skills thanks to their comment and advices.</w:t>
       </w:r>
     </w:p>
     <w:p>
@@ -1816,6 +1814,24 @@
       <w:r>
         <w:t>Tu Register No: 6-2-712-52-2019</w:t>
       </w:r>
+    </w:p>
+    <w:p>
+      <w:pPr>
+        <w:spacing w:before="0" w:after="160" w:line="259" w:lineRule="auto"/>
+        <w:jc w:val="left"/>
+        <w:rPr>
+          <w:lang w:val="en-US"/>
+        </w:rPr>
+      </w:pPr>
+    </w:p>
+    <w:p>
+      <w:pPr>
+        <w:spacing w:before="0" w:after="160" w:line="259" w:lineRule="auto"/>
+        <w:jc w:val="left"/>
+        <w:rPr>
+          <w:lang w:val="en-US"/>
+        </w:rPr>
+      </w:pPr>
     </w:p>
     <w:p>
       <w:pPr>
@@ -6474,20 +6490,6 @@
     <w:p>
       <w:pPr>
         <w:pStyle w:val="ListParagraph"/>
-        <w:numPr>
-          <w:ilvl w:val="0"/>
-          <w:numId w:val="13"/>
-        </w:numPr>
-        <w:rPr>
-          <w:lang w:val="en-US"/>
-        </w:rPr>
-      </w:pPr>
-      <w:r>
-        <w:t>The system accurately calculates and maintains records of transactions, facilitating the generation of reports in Excel and PDF formats. This feature ensures that users have access to detailed transactional information.</w:t>
-      </w:r>
-    </w:p>
-    <w:p>
-      <w:pPr>
         <w:rPr>
           <w:lang w:val="en-US"/>
         </w:rPr>
@@ -6720,7 +6722,6 @@
         <w:rPr>
           <w:lang w:val="en-US"/>
         </w:rPr>
-        <w:lastRenderedPageBreak/>
         <w:t>We started by researching different stock management systems and gathered input from users to understand what the system needed to do.</w:t>
       </w:r>
     </w:p>
@@ -6739,6 +6740,7 @@
         <w:rPr>
           <w:lang w:val="en-US"/>
         </w:rPr>
+        <w:lastRenderedPageBreak/>
         <w:t>After collecting this information, we created a list of all the system requirements, like how it should manage stock levels, purchase orders, and backorders.</w:t>
       </w:r>
     </w:p>
@@ -6982,32 +6984,50 @@
         <w:rPr>
           <w:lang w:eastAsia="en-GB" w:bidi="ne-NP"/>
         </w:rPr>
+        <w:t xml:space="preserve">Chapter 2 </w:t>
+      </w:r>
+      <w:r>
+        <w:rPr>
+          <w:lang w:eastAsia="en-GB" w:bidi="ne-NP"/>
+        </w:rPr>
+        <w:t>S</w:t>
+      </w:r>
+      <w:r>
+        <w:rPr>
+          <w:lang w:eastAsia="en-GB" w:bidi="ne-NP"/>
+        </w:rPr>
+        <w:t xml:space="preserve">ummarizes the work that has been carried out in the field of </w:t>
+      </w:r>
+      <w:r>
+        <w:rPr>
+          <w:lang w:eastAsia="en-GB" w:bidi="ne-NP"/>
+        </w:rPr>
+        <w:t xml:space="preserve">Stock management </w:t>
+      </w:r>
+      <w:r>
+        <w:rPr>
+          <w:lang w:eastAsia="en-GB" w:bidi="ne-NP"/>
+        </w:rPr>
+        <w:t xml:space="preserve">and also describes the features about some existing applications related to the </w:t>
+      </w:r>
+      <w:r>
+        <w:rPr>
+          <w:lang w:eastAsia="en-GB" w:bidi="ne-NP"/>
+        </w:rPr>
+        <w:t>Stock Management Systems.</w:t>
+      </w:r>
+    </w:p>
+    <w:p>
+      <w:pPr>
+        <w:rPr>
+          <w:lang w:eastAsia="en-GB" w:bidi="ne-NP"/>
+        </w:rPr>
+      </w:pPr>
+      <w:r>
+        <w:rPr>
+          <w:lang w:eastAsia="en-GB" w:bidi="ne-NP"/>
+        </w:rPr>
         <w:lastRenderedPageBreak/>
-        <w:t xml:space="preserve">Chapter 2 </w:t>
-      </w:r>
-      <w:r>
-        <w:rPr>
-          <w:lang w:eastAsia="en-GB" w:bidi="ne-NP"/>
-        </w:rPr>
-        <w:t>S</w:t>
-      </w:r>
-      <w:r>
-        <w:rPr>
-          <w:lang w:eastAsia="en-GB" w:bidi="ne-NP"/>
-        </w:rPr>
-        <w:t xml:space="preserve">ummarizes the work that has been carried out in the field of data mining and also describes the features about some existing applications related to the Online shopping system. </w:t>
-      </w:r>
-    </w:p>
-    <w:p>
-      <w:pPr>
-        <w:rPr>
-          <w:lang w:eastAsia="en-GB" w:bidi="ne-NP"/>
-        </w:rPr>
-      </w:pPr>
-      <w:r>
-        <w:rPr>
-          <w:lang w:eastAsia="en-GB" w:bidi="ne-NP"/>
-        </w:rPr>
         <w:t xml:space="preserve">Chapter 3 </w:t>
       </w:r>
       <w:r>
@@ -8813,15 +8833,7 @@
           <w:sz w:val="24"/>
           <w:szCs w:val="24"/>
         </w:rPr>
-        <w:t>Back Order</w:t>
-      </w:r>
-      <w:r>
-        <w:rPr>
-          <w:rStyle w:val="Heading2Char"/>
-          <w:sz w:val="24"/>
-          <w:szCs w:val="24"/>
-        </w:rPr>
-        <w:t xml:space="preserve"> </w:t>
+        <w:t xml:space="preserve">Back Order </w:t>
       </w:r>
       <w:r>
         <w:rPr>
@@ -9601,6 +9613,7 @@
           <w:color w:val="000000" w:themeColor="text1"/>
           <w:sz w:val="28"/>
           <w:szCs w:val="26"/>
+          <w:lang w:val="en-US"/>
         </w:rPr>
       </w:pPr>
       <w:r>
@@ -9616,18 +9629,18 @@
         </w:rPr>
         <w:lastRenderedPageBreak/>
         <w:drawing>
-          <wp:anchor distT="0" distB="0" distL="114300" distR="114300" simplePos="0" relativeHeight="251809792" behindDoc="1" locked="0" layoutInCell="1" allowOverlap="1" wp14:anchorId="0CC0D7BA" wp14:editId="3CA3D909">
+          <wp:anchor distT="0" distB="0" distL="114300" distR="114300" simplePos="0" relativeHeight="251840512" behindDoc="1" locked="0" layoutInCell="1" allowOverlap="1" wp14:anchorId="22964F8F" wp14:editId="51A5CF1E">
             <wp:simplePos x="0" y="0"/>
-            <wp:positionH relativeFrom="margin">
-              <wp:align>center</wp:align>
+            <wp:positionH relativeFrom="column">
+              <wp:posOffset>203200</wp:posOffset>
             </wp:positionH>
             <wp:positionV relativeFrom="paragraph">
-              <wp:posOffset>-497840</wp:posOffset>
+              <wp:posOffset>-610870</wp:posOffset>
             </wp:positionV>
-            <wp:extent cx="4618990" cy="7482840"/>
-            <wp:effectExtent l="0" t="0" r="0" b="3810"/>
+            <wp:extent cx="4773295" cy="8769350"/>
+            <wp:effectExtent l="0" t="0" r="8255" b="0"/>
             <wp:wrapNone/>
-            <wp:docPr id="1" name="Picture 1"/>
+            <wp:docPr id="1257500194" name="Picture 4"/>
             <wp:cNvGraphicFramePr>
               <a:graphicFrameLocks xmlns:a="http://schemas.openxmlformats.org/drawingml/2006/main" noChangeAspect="1"/>
             </wp:cNvGraphicFramePr>
@@ -9635,8 +9648,10 @@
               <a:graphicData uri="http://schemas.openxmlformats.org/drawingml/2006/picture">
                 <pic:pic xmlns:pic="http://schemas.openxmlformats.org/drawingml/2006/picture">
                   <pic:nvPicPr>
-                    <pic:cNvPr id="1" name="use case v2.JPG"/>
-                    <pic:cNvPicPr/>
+                    <pic:cNvPr id="0" name="Picture 6"/>
+                    <pic:cNvPicPr>
+                      <a:picLocks noChangeAspect="1" noChangeArrowheads="1"/>
+                    </pic:cNvPicPr>
                   </pic:nvPicPr>
                   <pic:blipFill>
                     <a:blip r:embed="rId14">
@@ -9646,25 +9661,27 @@
                         </a:ext>
                       </a:extLst>
                     </a:blip>
+                    <a:srcRect/>
                     <a:stretch>
                       <a:fillRect/>
                     </a:stretch>
                   </pic:blipFill>
-                  <pic:spPr>
+                  <pic:spPr bwMode="auto">
                     <a:xfrm>
                       <a:off x="0" y="0"/>
-                      <a:ext cx="4619175" cy="7483139"/>
+                      <a:ext cx="4773295" cy="8769350"/>
                     </a:xfrm>
                     <a:prstGeom prst="rect">
                       <a:avLst/>
                     </a:prstGeom>
+                    <a:noFill/>
+                    <a:ln>
+                      <a:noFill/>
+                    </a:ln>
                   </pic:spPr>
                 </pic:pic>
               </a:graphicData>
             </a:graphic>
-            <wp14:sizeRelH relativeFrom="margin">
-              <wp14:pctWidth>0</wp14:pctWidth>
-            </wp14:sizeRelH>
             <wp14:sizeRelV relativeFrom="margin">
               <wp14:pctHeight>0</wp14:pctHeight>
             </wp14:sizeRelV>
@@ -9673,6 +9690,18 @@
       </w:r>
     </w:p>
     <w:p>
+      <w:pPr>
+        <w:rPr>
+          <w:rFonts w:eastAsiaTheme="majorEastAsia" w:cstheme="majorBidi"/>
+          <w:b/>
+          <w:bCs/>
+          <w:color w:val="000000" w:themeColor="text1"/>
+          <w:sz w:val="28"/>
+          <w:szCs w:val="26"/>
+        </w:rPr>
+      </w:pPr>
+    </w:p>
+    <w:p>
       <w:r>
         <w:t xml:space="preserve">                  </w:t>
       </w:r>
@@ -9794,11 +9823,34 @@
           <w:i/>
         </w:rPr>
       </w:pPr>
-      <w:r>
+    </w:p>
+    <w:p>
+      <w:pPr>
+        <w:ind w:left="720" w:firstLine="720"/>
         <w:rPr>
           <w:b/>
           <w:i/>
         </w:rPr>
+      </w:pPr>
+    </w:p>
+    <w:p>
+      <w:pPr>
+        <w:ind w:left="720" w:firstLine="720"/>
+        <w:rPr>
+          <w:rStyle w:val="Heading2Char"/>
+          <w:rFonts w:eastAsiaTheme="minorHAnsi" w:cstheme="minorBidi"/>
+          <w:b/>
+          <w:i/>
+          <w:color w:val="auto"/>
+          <w:sz w:val="24"/>
+          <w:szCs w:val="22"/>
+        </w:rPr>
+      </w:pPr>
+      <w:r>
+        <w:rPr>
+          <w:b/>
+          <w:i/>
+        </w:rPr>
         <w:t>Fig 3.1.</w:t>
       </w:r>
       <w:r>
@@ -9844,36 +9896,6 @@
         <w:t xml:space="preserve"> </w:t>
       </w:r>
       <w:bookmarkEnd w:id="225"/>
-    </w:p>
-    <w:p>
-      <w:pPr>
-        <w:ind w:left="720" w:firstLine="720"/>
-        <w:rPr>
-          <w:b/>
-          <w:i/>
-        </w:rPr>
-      </w:pPr>
-    </w:p>
-    <w:p>
-      <w:pPr>
-        <w:ind w:left="720" w:firstLine="720"/>
-        <w:rPr>
-          <w:b/>
-          <w:i/>
-        </w:rPr>
-      </w:pPr>
-    </w:p>
-    <w:p>
-      <w:pPr>
-        <w:ind w:left="720" w:firstLine="720"/>
-        <w:rPr>
-          <w:rStyle w:val="Heading2Char"/>
-          <w:b/>
-          <w:bCs/>
-          <w:i/>
-          <w:iCs/>
-        </w:rPr>
-      </w:pPr>
     </w:p>
     <w:p>
       <w:bookmarkStart w:id="226" w:name="_Toc134219194"/>
@@ -10378,10 +10400,7 @@
     </w:p>
     <w:p>
       <w:r>
-        <w:t>Draw.io is used for creating system flowcharts and diagrams, while MS Word is used for writing documentation and reports</w:t>
-      </w:r>
-      <w:r>
-        <w:t>.</w:t>
+        <w:t>Draw.io is used for creating system flowcharts and diagrams, while MS Word is used for writing documentation and reports.</w:t>
       </w:r>
     </w:p>
     <w:p/>
@@ -12936,7 +12955,7 @@
           <w:noProof/>
         </w:rPr>
         <w:drawing>
-          <wp:inline distT="0" distB="0" distL="0" distR="0" wp14:anchorId="6514AB4E" wp14:editId="1CEEECFB">
+          <wp:inline distT="0" distB="0" distL="0" distR="0" wp14:anchorId="6514AB4E" wp14:editId="2837BA80">
             <wp:extent cx="5731510" cy="4612005"/>
             <wp:effectExtent l="0" t="0" r="0" b="0"/>
             <wp:docPr id="596277399" name="Picture 4"/>
@@ -23271,12 +23290,12 @@
             </w:rPr>
           </w:pPr>
         </w:p>
-        <w:bookmarkStart w:id="358" w:name="_Toc134219529" w:displacedByCustomXml="next"/>
-        <w:bookmarkStart w:id="359" w:name="_Toc134219222" w:displacedByCustomXml="next"/>
-        <w:bookmarkStart w:id="360" w:name="_Toc107935888" w:displacedByCustomXml="next"/>
-        <w:bookmarkStart w:id="361" w:name="_Toc101047753" w:displacedByCustomXml="next"/>
-        <w:bookmarkStart w:id="362" w:name="_Toc106698014" w:displacedByCustomXml="next"/>
-        <w:bookmarkStart w:id="363" w:name="_Toc110539179" w:displacedByCustomXml="next"/>
+        <w:bookmarkStart w:id="358" w:name="_Toc110539179" w:displacedByCustomXml="next"/>
+        <w:bookmarkStart w:id="359" w:name="_Toc106698014" w:displacedByCustomXml="next"/>
+        <w:bookmarkStart w:id="360" w:name="_Toc101047753" w:displacedByCustomXml="next"/>
+        <w:bookmarkStart w:id="361" w:name="_Toc107935888" w:displacedByCustomXml="next"/>
+        <w:bookmarkStart w:id="362" w:name="_Toc134219222" w:displacedByCustomXml="next"/>
+        <w:bookmarkStart w:id="363" w:name="_Toc134219529" w:displacedByCustomXml="next"/>
         <w:sdt>
           <w:sdtPr>
             <w:rPr>
@@ -23299,13 +23318,13 @@
               <w:r>
                 <w:t>R</w:t>
               </w:r>
-              <w:bookmarkEnd w:id="361"/>
+              <w:bookmarkEnd w:id="360"/>
               <w:r>
                 <w:t>EFERENCES</w:t>
               </w:r>
               <w:bookmarkEnd w:id="363"/>
               <w:bookmarkEnd w:id="362"/>
-              <w:bookmarkEnd w:id="360"/>
+              <w:bookmarkEnd w:id="361"/>
               <w:bookmarkEnd w:id="359"/>
               <w:bookmarkEnd w:id="358"/>
             </w:p>
@@ -37934,6 +37953,7 @@
   <w:style w:type="character" w:default="1" w:styleId="DefaultParagraphFont">
     <w:name w:val="Default Paragraph Font"/>
     <w:uiPriority w:val="1"/>
+    <w:semiHidden/>
     <w:unhideWhenUsed/>
   </w:style>
   <w:style w:type="table" w:default="1" w:styleId="TableNormal">

</xml_diff>